<commit_message>
Atualiza documento de tema do projeto A4
</commit_message>
<xml_diff>
--- a/A4/Arquivos/TemasProjetos.docx
+++ b/A4/Arquivos/TemasProjetos.docx
@@ -63,12 +63,7 @@
         <w:rPr>
           <w:rtl w:val="0"/>
         </w:rPr>
-        <w:t xml:space="preserve">Locadora Digital de Filmes  (Netflix)</w:t>
-      </w:r>
-      <w:r>
-        <w:rPr>
-          <w:rtl w:val="0"/>
-        </w:rPr>
+        <w:t xml:space="preserve">Projeto A4</w:t>
       </w:r>
     </w:p>
     <w:p>
@@ -423,7 +418,7 @@
         <w:rPr>
           <w:rtl w:val="0"/>
         </w:rPr>
-        <w:t xml:space="preserve">Desenvolvimento do sistema de gerenciamento de um serviço de streaming.</w:t>
+        <w:t xml:space="preserve">Desenvolvimento do projeto A4 seguindo os requerimentos pedidos no slide em sala de aula.</w:t>
       </w:r>
     </w:p>
     <w:p>
@@ -434,124 +429,6 @@
         <w:rPr>
           <w:rtl w:val="0"/>
         </w:rPr>
-      </w:r>
-    </w:p>
-    <w:p>
-      <w:pPr>
-        <w:rPr/>
-      </w:pPr>
-      <w:r>
-        <w:rPr>
-          <w:rtl w:val="0"/>
-        </w:rPr>
-      </w:r>
-    </w:p>
-    <w:p>
-      <w:pPr>
-        <w:keepNext w:val="0"/>
-        <w:keepLines w:val="0"/>
-        <w:pageBreakBefore w:val="0"/>
-        <w:widowControl w:val="1"/>
-        <w:numPr>
-          <w:ilvl w:val="0"/>
-          <w:numId w:val="1"/>
-        </w:numPr>
-        <w:pBdr>
-          <w:top w:space="0" w:sz="0" w:val="nil"/>
-          <w:left w:space="0" w:sz="0" w:val="nil"/>
-          <w:bottom w:space="0" w:sz="0" w:val="nil"/>
-          <w:right w:space="0" w:sz="0" w:val="nil"/>
-          <w:between w:space="0" w:sz="0" w:val="nil"/>
-        </w:pBdr>
-        <w:shd w:fill="auto" w:val="clear"/>
-        <w:spacing w:after="160" w:before="0" w:line="278.00000000000006" w:lineRule="auto"/>
-        <w:ind w:left="360" w:right="0" w:hanging="360"/>
-        <w:jc w:val="left"/>
-        <w:rPr>
-          <w:rFonts w:ascii="Aptos" w:cs="Aptos" w:eastAsia="Aptos" w:hAnsi="Aptos"/>
-          <w:b w:val="1"/>
-          <w:i w:val="0"/>
-          <w:smallCaps w:val="0"/>
-          <w:strike w:val="0"/>
-          <w:color w:val="000000"/>
-          <w:sz w:val="24"/>
-          <w:szCs w:val="24"/>
-          <w:u w:val="none"/>
-          <w:shd w:fill="auto" w:val="clear"/>
-          <w:vertAlign w:val="baseline"/>
-        </w:rPr>
-      </w:pPr>
-      <w:r>
-        <w:rPr>
-          <w:rFonts w:ascii="Aptos" w:cs="Aptos" w:eastAsia="Aptos" w:hAnsi="Aptos"/>
-          <w:b w:val="1"/>
-          <w:i w:val="0"/>
-          <w:smallCaps w:val="0"/>
-          <w:strike w:val="0"/>
-          <w:color w:val="000000"/>
-          <w:sz w:val="24"/>
-          <w:szCs w:val="24"/>
-          <w:u w:val="none"/>
-          <w:shd w:fill="auto" w:val="clear"/>
-          <w:vertAlign w:val="baseline"/>
-          <w:rtl w:val="0"/>
-        </w:rPr>
-        <w:t xml:space="preserve">MÓDULOS DO PROJETO, para os quais, minimamente, programarão o CRUD:</w:t>
-      </w:r>
-    </w:p>
-    <w:p>
-      <w:pPr>
-        <w:rPr/>
-      </w:pPr>
-      <w:r>
-        <w:rPr>
-          <w:rtl w:val="0"/>
-        </w:rPr>
-        <w:t xml:space="preserve">Usuários</w:t>
-      </w:r>
-    </w:p>
-    <w:p>
-      <w:pPr>
-        <w:rPr/>
-      </w:pPr>
-      <w:r>
-        <w:rPr>
-          <w:rtl w:val="0"/>
-        </w:rPr>
-        <w:t xml:space="preserve">Filmes</w:t>
-      </w:r>
-    </w:p>
-    <w:p>
-      <w:pPr>
-        <w:rPr/>
-      </w:pPr>
-      <w:r>
-        <w:rPr>
-          <w:rtl w:val="0"/>
-        </w:rPr>
-        <w:t xml:space="preserve">Séries</w:t>
-      </w:r>
-    </w:p>
-    <w:p>
-      <w:pPr>
-        <w:rPr/>
-      </w:pPr>
-      <w:r>
-        <w:rPr>
-          <w:rtl w:val="0"/>
-        </w:rPr>
-        <w:t xml:space="preserve">Diretores</w:t>
-      </w:r>
-    </w:p>
-    <w:p>
-      <w:pPr>
-        <w:rPr/>
-      </w:pPr>
-      <w:r>
-        <w:rPr>
-          <w:rtl w:val="0"/>
-        </w:rPr>
-        <w:t xml:space="preserve">Categorias</w:t>
       </w:r>
     </w:p>
     <w:p>
@@ -799,7 +676,7 @@
     <w:name w:val="normal"/>
   </w:style>
   <w:style w:type="table" w:styleId="TableNormal" w:default="1">
-    <w:name w:val="Table Normal"/>
+    <w:name w:val="TableNormal"/>
   </w:style>
   <w:style w:type="paragraph" w:styleId="Heading1">
     <w:name w:val="heading 1"/>

</xml_diff>